<commit_message>
"Highlight" setting removed from everywhere. SETi updates only really changed item (if not changed - will no scroll, highlight and image changing).
</commit_message>
<xml_diff>
--- a/doc/Инструкция, индикатор клиента v2.2.docx
+++ b/doc/Инструкция, индикатор клиента v2.2.docx
@@ -4067,7 +4067,7 @@
             <v:path o:extrusionok="f" gradientshapeok="t" o:connecttype="rect"/>
             <o:lock v:ext="edit" aspectratio="t"/>
           </v:shapetype>
-          <v:shape id="_x0000_i1025" type="#_x0000_t75" style="width:324.7pt;height:627.6pt;mso-position-horizontal:absolute;mso-position-horizontal-relative:text;mso-position-vertical:absolute;mso-position-vertical-relative:text" wrapcoords="-50 0 -50 21574 21600 21574 21600 0 -50 0" o:allowoverlap="f">
+          <v:shape id="_x0000_i1025" type="#_x0000_t75" style="width:324.75pt;height:627.75pt;mso-position-horizontal:absolute;mso-position-horizontal-relative:text;mso-position-vertical:absolute;mso-position-vertical-relative:text" wrapcoords="-50 0 -50 21574 21600 21574 21600 0 -50 0" o:allowoverlap="f">
             <v:imagedata r:id="rId9" o:title="1"/>
           </v:shape>
         </w:pict>
@@ -6090,40 +6090,13 @@
           <w:bCs/>
           <w:lang w:val="uk-UA" w:eastAsia="ru-UA"/>
         </w:rPr>
-        <w:t xml:space="preserve"> </w:t>
-      </w:r>
-      <w:r>
-        <w:rPr>
-          <w:bCs/>
-          <w:lang w:val="uk-UA" w:eastAsia="ru-UA"/>
-        </w:rPr>
-        <w:t>і</w:t>
-      </w:r>
-      <w:r>
-        <w:rPr>
-          <w:bCs/>
-          <w:lang w:val="uk-UA" w:eastAsia="ru-UA"/>
-        </w:rPr>
-        <w:t>ндикатора кл</w:t>
-      </w:r>
-      <w:r>
-        <w:rPr>
-          <w:bCs/>
-          <w:lang w:val="uk-UA" w:eastAsia="ru-UA"/>
-        </w:rPr>
-        <w:t>і</w:t>
-      </w:r>
-      <w:r>
-        <w:rPr>
-          <w:lang w:val="uk-UA"/>
-        </w:rPr>
-        <w:t>є</w:t>
-      </w:r>
-      <w:r>
-        <w:rPr>
-          <w:lang w:val="uk-UA"/>
-        </w:rPr>
-        <w:t>нта</w:t>
+        <w:t xml:space="preserve"> індикатора клі</w:t>
+      </w:r>
+      <w:r>
+        <w:rPr>
+          <w:lang w:val="uk-UA"/>
+        </w:rPr>
+        <w:t>єнта</w:t>
       </w:r>
       <w:r>
         <w:rPr>
@@ -6413,19 +6386,7 @@
         <w:rPr>
           <w:lang w:val="uk-UA" w:eastAsia="ru-UA"/>
         </w:rPr>
-        <w:t>У зазначених папках зображень і відео індикатор клієнта виконає пошук і завантаження</w:t>
-      </w:r>
-      <w:r>
-        <w:rPr>
-          <w:lang w:val="uk-UA" w:eastAsia="ru-UA"/>
-        </w:rPr>
-        <w:t xml:space="preserve"> </w:t>
-      </w:r>
-      <w:r>
-        <w:rPr>
-          <w:lang w:val="uk-UA" w:eastAsia="ru-UA"/>
-        </w:rPr>
-        <w:t>(</w:t>
+        <w:t>У зазначених папках зображень і відео індикатор клієнта виконає пошук і завантаження (</w:t>
       </w:r>
       <w:proofErr w:type="spellStart"/>
       <w:r>
@@ -6622,6 +6583,8 @@
           <w:lang w:val="ru-UA" w:eastAsia="ru-RU"/>
         </w:rPr>
       </w:pPr>
+      <w:bookmarkStart w:id="0" w:name="_GoBack"/>
+      <w:bookmarkEnd w:id="0"/>
       <w:r>
         <w:rPr>
           <w:rFonts w:ascii="Courier New" w:eastAsia="Times New Roman" w:hAnsi="Courier New" w:cs="Courier New"/>
@@ -6631,11 +6594,54 @@
           <w:szCs w:val="20"/>
           <w:lang w:eastAsia="ru-RU"/>
         </w:rPr>
-        <w:pict w14:anchorId="27E0D56D">
-          <v:shape id="_x0000_i1026" type="#_x0000_t75" style="width:262.85pt;height:749.9pt">
-            <v:imagedata r:id="rId11" o:title="123"/>
-          </v:shape>
-        </w:pict>
+        <w:drawing>
+          <wp:inline distT="0" distB="0" distL="0" distR="0" wp14:anchorId="16BD6BF8" wp14:editId="1EB7E99D">
+            <wp:extent cx="3482509" cy="9522842"/>
+            <wp:effectExtent l="0" t="0" r="3810" b="2540"/>
+            <wp:docPr id="4" name="Рисунок 4"/>
+            <wp:cNvGraphicFramePr>
+              <a:graphicFrameLocks xmlns:a="http://schemas.openxmlformats.org/drawingml/2006/main" noChangeAspect="1"/>
+            </wp:cNvGraphicFramePr>
+            <a:graphic xmlns:a="http://schemas.openxmlformats.org/drawingml/2006/main">
+              <a:graphicData uri="http://schemas.openxmlformats.org/drawingml/2006/picture">
+                <pic:pic xmlns:pic="http://schemas.openxmlformats.org/drawingml/2006/picture">
+                  <pic:nvPicPr>
+                    <pic:cNvPr id="0" name="Picture 5"/>
+                    <pic:cNvPicPr>
+                      <a:picLocks noChangeAspect="1" noChangeArrowheads="1"/>
+                    </pic:cNvPicPr>
+                  </pic:nvPicPr>
+                  <pic:blipFill>
+                    <a:blip r:embed="rId11">
+                      <a:extLst>
+                        <a:ext uri="{28A0092B-C50C-407E-A947-70E740481C1C}">
+                          <a14:useLocalDpi xmlns:a14="http://schemas.microsoft.com/office/drawing/2010/main" val="0"/>
+                        </a:ext>
+                      </a:extLst>
+                    </a:blip>
+                    <a:srcRect/>
+                    <a:stretch>
+                      <a:fillRect/>
+                    </a:stretch>
+                  </pic:blipFill>
+                  <pic:spPr bwMode="auto">
+                    <a:xfrm>
+                      <a:off x="0" y="0"/>
+                      <a:ext cx="3490140" cy="9543708"/>
+                    </a:xfrm>
+                    <a:prstGeom prst="rect">
+                      <a:avLst/>
+                    </a:prstGeom>
+                    <a:noFill/>
+                    <a:ln>
+                      <a:noFill/>
+                    </a:ln>
+                  </pic:spPr>
+                </pic:pic>
+              </a:graphicData>
+            </a:graphic>
+          </wp:inline>
+        </w:drawing>
       </w:r>
     </w:p>
     <w:p>
@@ -7315,17 +7321,7 @@
           <w:shd w:val="clear" w:color="auto" w:fill="EDF1FA"/>
           <w:lang w:val="uk-UA"/>
         </w:rPr>
-        <w:t xml:space="preserve"> – задає гучність програвання відео контенту </w:t>
-      </w:r>
-      <w:r>
-        <w:rPr>
-          <w:rFonts w:ascii="Courier New" w:hAnsi="Courier New" w:cs="Courier New"/>
-          <w:sz w:val="20"/>
-          <w:szCs w:val="20"/>
-          <w:shd w:val="clear" w:color="auto" w:fill="EDF1FA"/>
-          <w:lang w:val="uk-UA"/>
-        </w:rPr>
-        <w:t>(</w:t>
+        <w:t xml:space="preserve"> – задає гучність програвання відео контенту (</w:t>
       </w:r>
       <w:proofErr w:type="gramStart"/>
       <w:r>
@@ -7347,27 +7343,7 @@
           <w:shd w:val="clear" w:color="auto" w:fill="EDF1FA"/>
           <w:lang w:val="uk-UA"/>
         </w:rPr>
-        <w:t xml:space="preserve"> відсотках</w:t>
-      </w:r>
-      <w:r>
-        <w:rPr>
-          <w:rFonts w:ascii="Courier New" w:hAnsi="Courier New" w:cs="Courier New"/>
-          <w:sz w:val="20"/>
-          <w:szCs w:val="20"/>
-          <w:shd w:val="clear" w:color="auto" w:fill="EDF1FA"/>
-          <w:lang w:val="uk-UA"/>
-        </w:rPr>
-        <w:t>)</w:t>
-      </w:r>
-      <w:r>
-        <w:rPr>
-          <w:rFonts w:ascii="Courier New" w:hAnsi="Courier New" w:cs="Courier New"/>
-          <w:sz w:val="20"/>
-          <w:szCs w:val="20"/>
-          <w:shd w:val="clear" w:color="auto" w:fill="EDF1FA"/>
-          <w:lang w:val="uk-UA"/>
-        </w:rPr>
-        <w:t>.</w:t>
+        <w:t xml:space="preserve"> відсотках).</w:t>
       </w:r>
     </w:p>
     <w:p>
@@ -7814,23 +7790,14 @@
         <w:jc w:val="both"/>
         <w:rPr>
           <w:rFonts w:ascii="Courier New" w:hAnsi="Courier New" w:cs="Courier New"/>
-          <w:sz w:val="20"/>
-          <w:szCs w:val="20"/>
-          <w:lang w:val="uk-UA"/>
-        </w:rPr>
-      </w:pPr>
-      <w:r>
-        <w:rPr>
-          <w:rFonts w:ascii="Courier New" w:hAnsi="Courier New" w:cs="Courier New"/>
           <w:b/>
           <w:color w:val="C00000"/>
           <w:sz w:val="20"/>
           <w:szCs w:val="20"/>
-          <w:shd w:val="clear" w:color="auto" w:fill="EDF1FA"/>
-          <w:lang w:val="uk-UA"/>
-        </w:rPr>
-        <w:t>Вид</w:t>
-      </w:r>
+          <w:lang w:val="uk-UA"/>
+        </w:rPr>
+      </w:pPr>
+      <w:proofErr w:type="spellStart"/>
       <w:r>
         <w:rPr>
           <w:rFonts w:ascii="Courier New" w:hAnsi="Courier New" w:cs="Courier New"/>
@@ -7839,44 +7806,266 @@
           <w:sz w:val="20"/>
           <w:szCs w:val="20"/>
           <w:shd w:val="clear" w:color="auto" w:fill="EDF1FA"/>
+        </w:rPr>
+        <w:t>Зображення</w:t>
+      </w:r>
+      <w:proofErr w:type="spellEnd"/>
+      <w:r>
+        <w:rPr>
+          <w:rFonts w:ascii="Courier New" w:hAnsi="Courier New" w:cs="Courier New"/>
+          <w:b/>
+          <w:color w:val="C00000"/>
+          <w:sz w:val="20"/>
+          <w:szCs w:val="20"/>
+          <w:shd w:val="clear" w:color="auto" w:fill="EDF1FA"/>
+        </w:rPr>
+        <w:t xml:space="preserve">, </w:t>
+      </w:r>
+      <w:proofErr w:type="spellStart"/>
+      <w:r>
+        <w:rPr>
+          <w:rFonts w:ascii="Courier New" w:hAnsi="Courier New" w:cs="Courier New"/>
+          <w:b/>
+          <w:color w:val="C00000"/>
+          <w:sz w:val="20"/>
+          <w:szCs w:val="20"/>
+          <w:shd w:val="clear" w:color="auto" w:fill="EDF1FA"/>
+        </w:rPr>
+        <w:t>що</w:t>
+      </w:r>
+      <w:proofErr w:type="spellEnd"/>
+      <w:r>
+        <w:rPr>
+          <w:rFonts w:ascii="Courier New" w:hAnsi="Courier New" w:cs="Courier New"/>
+          <w:b/>
+          <w:color w:val="C00000"/>
+          <w:sz w:val="20"/>
+          <w:szCs w:val="20"/>
+          <w:shd w:val="clear" w:color="auto" w:fill="EDF1FA"/>
+        </w:rPr>
+        <w:t xml:space="preserve"> буде </w:t>
+      </w:r>
+      <w:proofErr w:type="spellStart"/>
+      <w:r>
+        <w:rPr>
+          <w:rFonts w:ascii="Courier New" w:hAnsi="Courier New" w:cs="Courier New"/>
+          <w:b/>
+          <w:color w:val="C00000"/>
+          <w:sz w:val="20"/>
+          <w:szCs w:val="20"/>
+          <w:shd w:val="clear" w:color="auto" w:fill="EDF1FA"/>
+        </w:rPr>
+        <w:t>замінювати</w:t>
+      </w:r>
+      <w:proofErr w:type="spellEnd"/>
+      <w:r>
+        <w:rPr>
+          <w:rFonts w:ascii="Courier New" w:hAnsi="Courier New" w:cs="Courier New"/>
+          <w:b/>
+          <w:color w:val="C00000"/>
+          <w:sz w:val="20"/>
+          <w:szCs w:val="20"/>
+          <w:shd w:val="clear" w:color="auto" w:fill="EDF1FA"/>
+        </w:rPr>
+        <w:t xml:space="preserve"> </w:t>
+      </w:r>
+      <w:proofErr w:type="spellStart"/>
+      <w:r>
+        <w:rPr>
+          <w:rFonts w:ascii="Courier New" w:hAnsi="Courier New" w:cs="Courier New"/>
+          <w:b/>
+          <w:color w:val="C00000"/>
+          <w:sz w:val="20"/>
+          <w:szCs w:val="20"/>
+          <w:shd w:val="clear" w:color="auto" w:fill="EDF1FA"/>
+        </w:rPr>
+        <w:t>відсутній</w:t>
+      </w:r>
+      <w:proofErr w:type="spellEnd"/>
+      <w:r>
+        <w:rPr>
+          <w:rFonts w:ascii="Courier New" w:hAnsi="Courier New" w:cs="Courier New"/>
+          <w:b/>
+          <w:color w:val="C00000"/>
+          <w:sz w:val="20"/>
+          <w:szCs w:val="20"/>
+          <w:shd w:val="clear" w:color="auto" w:fill="EDF1FA"/>
+        </w:rPr>
+        <w:t xml:space="preserve"> файл </w:t>
+      </w:r>
+      <w:proofErr w:type="spellStart"/>
+      <w:r>
+        <w:rPr>
+          <w:rFonts w:ascii="Courier New" w:hAnsi="Courier New" w:cs="Courier New"/>
+          <w:b/>
+          <w:color w:val="C00000"/>
+          <w:sz w:val="20"/>
+          <w:szCs w:val="20"/>
+          <w:shd w:val="clear" w:color="auto" w:fill="EDF1FA"/>
+        </w:rPr>
+        <w:t>зображення</w:t>
+      </w:r>
+      <w:proofErr w:type="spellEnd"/>
+      <w:r>
+        <w:rPr>
+          <w:rFonts w:ascii="Courier New" w:hAnsi="Courier New" w:cs="Courier New"/>
+          <w:b/>
+          <w:color w:val="C00000"/>
+          <w:sz w:val="20"/>
+          <w:szCs w:val="20"/>
+          <w:shd w:val="clear" w:color="auto" w:fill="EDF1FA"/>
+        </w:rPr>
+        <w:t xml:space="preserve"> товару</w:t>
+      </w:r>
+      <w:r>
+        <w:rPr>
+          <w:rFonts w:ascii="Courier New" w:hAnsi="Courier New" w:cs="Courier New"/>
+          <w:b/>
+          <w:color w:val="C00000"/>
+          <w:sz w:val="20"/>
+          <w:szCs w:val="20"/>
+          <w:shd w:val="clear" w:color="auto" w:fill="EDF1FA"/>
+          <w:lang w:val="uk-UA"/>
+        </w:rPr>
+        <w:t xml:space="preserve"> </w:t>
+      </w:r>
+      <w:r>
+        <w:rPr>
+          <w:rFonts w:ascii="Courier New" w:hAnsi="Courier New" w:cs="Courier New"/>
+          <w:sz w:val="20"/>
+          <w:szCs w:val="20"/>
+          <w:shd w:val="clear" w:color="auto" w:fill="EDF1FA"/>
+          <w:lang w:val="uk-UA"/>
+        </w:rPr>
+        <w:t xml:space="preserve">– якщо </w:t>
+      </w:r>
+      <w:r>
+        <w:rPr>
+          <w:rFonts w:ascii="Courier New" w:hAnsi="Courier New" w:cs="Courier New"/>
+          <w:sz w:val="20"/>
+          <w:szCs w:val="20"/>
+          <w:shd w:val="clear" w:color="auto" w:fill="EDF1FA"/>
+          <w:lang w:val="uk-UA"/>
+        </w:rPr>
+        <w:t>для</w:t>
+      </w:r>
+      <w:r>
+        <w:rPr>
+          <w:rFonts w:ascii="Courier New" w:hAnsi="Courier New" w:cs="Courier New"/>
+          <w:sz w:val="20"/>
+          <w:szCs w:val="20"/>
+          <w:shd w:val="clear" w:color="auto" w:fill="EDF1FA"/>
+          <w:lang w:val="uk-UA"/>
+        </w:rPr>
+        <w:t xml:space="preserve"> відображенн</w:t>
+      </w:r>
+      <w:r>
+        <w:rPr>
+          <w:rFonts w:ascii="Courier New" w:hAnsi="Courier New" w:cs="Courier New"/>
+          <w:sz w:val="20"/>
+          <w:szCs w:val="20"/>
+          <w:shd w:val="clear" w:color="auto" w:fill="EDF1FA"/>
+          <w:lang w:val="uk-UA"/>
+        </w:rPr>
+        <w:t>я</w:t>
+      </w:r>
+      <w:r>
+        <w:rPr>
+          <w:rFonts w:ascii="Courier New" w:hAnsi="Courier New" w:cs="Courier New"/>
+          <w:sz w:val="20"/>
+          <w:szCs w:val="20"/>
+          <w:shd w:val="clear" w:color="auto" w:fill="EDF1FA"/>
+          <w:lang w:val="uk-UA"/>
+        </w:rPr>
+        <w:t xml:space="preserve"> товару на </w:t>
+      </w:r>
+      <w:r>
+        <w:rPr>
+          <w:rFonts w:ascii="Courier New" w:hAnsi="Courier New" w:cs="Courier New"/>
+          <w:sz w:val="20"/>
+          <w:szCs w:val="20"/>
+          <w:shd w:val="clear" w:color="auto" w:fill="EDF1FA"/>
+          <w:lang w:val="uk-UA"/>
+        </w:rPr>
+        <w:t xml:space="preserve">екрані </w:t>
+      </w:r>
+      <w:r>
+        <w:rPr>
+          <w:rFonts w:ascii="Courier New" w:hAnsi="Courier New" w:cs="Courier New"/>
+          <w:b/>
+          <w:i/>
+          <w:sz w:val="20"/>
+          <w:szCs w:val="20"/>
+          <w:lang w:val="uk-UA"/>
+        </w:rPr>
+        <w:t>“</w:t>
+      </w:r>
+      <w:r>
+        <w:rPr>
+          <w:rFonts w:ascii="Courier New" w:hAnsi="Courier New" w:cs="Courier New"/>
+          <w:b/>
+          <w:i/>
+          <w:sz w:val="20"/>
+          <w:szCs w:val="20"/>
+          <w:shd w:val="clear" w:color="auto" w:fill="EDF1FA"/>
+        </w:rPr>
+        <w:t>Список покупок</w:t>
+      </w:r>
+      <w:r>
+        <w:rPr>
+          <w:rFonts w:ascii="Courier New" w:hAnsi="Courier New" w:cs="Courier New"/>
+          <w:b/>
+          <w:i/>
+          <w:sz w:val="20"/>
+          <w:szCs w:val="20"/>
+          <w:lang w:val="uk-UA"/>
+        </w:rPr>
+        <w:t>”</w:t>
+      </w:r>
+      <w:r>
+        <w:rPr>
+          <w:rFonts w:ascii="Courier New" w:hAnsi="Courier New" w:cs="Courier New"/>
+          <w:sz w:val="20"/>
+          <w:szCs w:val="20"/>
+          <w:lang w:val="uk-UA"/>
+        </w:rPr>
+        <w:t xml:space="preserve"> попередньо не було завантажено</w:t>
+      </w:r>
+      <w:r>
+        <w:rPr>
+          <w:rFonts w:ascii="Courier New" w:hAnsi="Courier New" w:cs="Courier New"/>
+          <w:sz w:val="20"/>
+          <w:szCs w:val="20"/>
+          <w:lang w:val="uk-UA"/>
+        </w:rPr>
+        <w:t xml:space="preserve"> в</w:t>
+      </w:r>
+      <w:proofErr w:type="gramStart"/>
+      <w:r>
+        <w:rPr>
+          <w:rFonts w:ascii="Courier New" w:hAnsi="Courier New" w:cs="Courier New"/>
+          <w:sz w:val="20"/>
+          <w:szCs w:val="20"/>
           <w:lang w:val="en-US"/>
         </w:rPr>
         <w:t>i</w:t>
       </w:r>
       <w:proofErr w:type="spellStart"/>
-      <w:r>
-        <w:rPr>
-          <w:rFonts w:ascii="Courier New" w:hAnsi="Courier New" w:cs="Courier New"/>
-          <w:b/>
-          <w:color w:val="C00000"/>
-          <w:sz w:val="20"/>
-          <w:szCs w:val="20"/>
-          <w:shd w:val="clear" w:color="auto" w:fill="EDF1FA"/>
-          <w:lang w:val="uk-UA"/>
-        </w:rPr>
-        <w:t>ляти</w:t>
+      <w:proofErr w:type="gramEnd"/>
+      <w:r>
+        <w:rPr>
+          <w:rFonts w:ascii="Courier New" w:hAnsi="Courier New" w:cs="Courier New"/>
+          <w:sz w:val="20"/>
+          <w:szCs w:val="20"/>
+        </w:rPr>
+        <w:t>дпов</w:t>
       </w:r>
       <w:proofErr w:type="spellEnd"/>
       <w:r>
         <w:rPr>
           <w:rFonts w:ascii="Courier New" w:hAnsi="Courier New" w:cs="Courier New"/>
-          <w:b/>
-          <w:color w:val="C00000"/>
-          <w:sz w:val="20"/>
-          <w:szCs w:val="20"/>
-          <w:shd w:val="clear" w:color="auto" w:fill="EDF1FA"/>
-          <w:lang w:val="uk-UA"/>
-        </w:rPr>
-        <w:t xml:space="preserve"> п</w:t>
-      </w:r>
-      <w:r>
-        <w:rPr>
-          <w:rFonts w:ascii="Courier New" w:hAnsi="Courier New" w:cs="Courier New"/>
-          <w:b/>
-          <w:color w:val="C00000"/>
-          <w:sz w:val="20"/>
-          <w:szCs w:val="20"/>
-          <w:shd w:val="clear" w:color="auto" w:fill="EDF1FA"/>
+          <w:sz w:val="20"/>
+          <w:szCs w:val="20"/>
           <w:lang w:val="en-US"/>
         </w:rPr>
         <w:t>i</w:t>
@@ -7885,51 +8074,81 @@
       <w:r>
         <w:rPr>
           <w:rFonts w:ascii="Courier New" w:hAnsi="Courier New" w:cs="Courier New"/>
-          <w:b/>
-          <w:color w:val="C00000"/>
-          <w:sz w:val="20"/>
-          <w:szCs w:val="20"/>
-          <w:shd w:val="clear" w:color="auto" w:fill="EDF1FA"/>
-          <w:lang w:val="uk-UA"/>
-        </w:rPr>
-        <w:t>дсв</w:t>
+          <w:sz w:val="20"/>
+          <w:szCs w:val="20"/>
+        </w:rPr>
+        <w:t>дного</w:t>
       </w:r>
       <w:proofErr w:type="spellEnd"/>
       <w:r>
         <w:rPr>
           <w:rFonts w:ascii="Courier New" w:hAnsi="Courier New" w:cs="Courier New"/>
-          <w:b/>
-          <w:color w:val="C00000"/>
-          <w:sz w:val="20"/>
-          <w:szCs w:val="20"/>
-          <w:shd w:val="clear" w:color="auto" w:fill="EDF1FA"/>
-          <w:lang w:val="en-US"/>
-        </w:rPr>
-        <w:t>i</w:t>
+          <w:sz w:val="20"/>
+          <w:szCs w:val="20"/>
+          <w:lang w:val="uk-UA"/>
+        </w:rPr>
+        <w:t xml:space="preserve"> зображення, система буде використовувати вказаний файл. Файл з зображенням повинен бути попередньо завантажений з ресурсу, вказаному у</w:t>
+      </w:r>
+      <w:r>
+        <w:rPr>
+          <w:rFonts w:ascii="Courier New" w:hAnsi="Courier New" w:cs="Courier New"/>
+          <w:sz w:val="20"/>
+          <w:szCs w:val="20"/>
+        </w:rPr>
+        <w:t xml:space="preserve"> </w:t>
+      </w:r>
+      <w:r>
+        <w:rPr>
+          <w:rFonts w:ascii="Courier New" w:hAnsi="Courier New" w:cs="Courier New"/>
+          <w:b/>
+          <w:sz w:val="20"/>
+          <w:szCs w:val="20"/>
+        </w:rPr>
+        <w:t>“</w:t>
+      </w:r>
+      <w:r>
+        <w:rPr>
+          <w:rFonts w:ascii="Courier New" w:hAnsi="Courier New" w:cs="Courier New"/>
+          <w:b/>
+          <w:color w:val="212529"/>
+          <w:sz w:val="20"/>
+          <w:szCs w:val="20"/>
+          <w:shd w:val="clear" w:color="auto" w:fill="EDF1FA"/>
+        </w:rPr>
+        <w:t>Ш</w:t>
+      </w:r>
+      <w:r>
+        <w:rPr>
+          <w:rFonts w:ascii="Courier New" w:hAnsi="Courier New" w:cs="Courier New"/>
+          <w:b/>
+          <w:color w:val="212529"/>
+          <w:sz w:val="20"/>
+          <w:szCs w:val="20"/>
+          <w:shd w:val="clear" w:color="auto" w:fill="EDF1FA"/>
+        </w:rPr>
+        <w:t xml:space="preserve">лях до папки з </w:t>
       </w:r>
       <w:proofErr w:type="spellStart"/>
       <w:r>
         <w:rPr>
           <w:rFonts w:ascii="Courier New" w:hAnsi="Courier New" w:cs="Courier New"/>
           <w:b/>
-          <w:color w:val="C00000"/>
-          <w:sz w:val="20"/>
-          <w:szCs w:val="20"/>
-          <w:shd w:val="clear" w:color="auto" w:fill="EDF1FA"/>
-          <w:lang w:val="uk-UA"/>
-        </w:rPr>
-        <w:t>чуванням</w:t>
+          <w:color w:val="212529"/>
+          <w:sz w:val="20"/>
+          <w:szCs w:val="20"/>
+          <w:shd w:val="clear" w:color="auto" w:fill="EDF1FA"/>
+        </w:rPr>
+        <w:t>допоміжними</w:t>
       </w:r>
       <w:proofErr w:type="spellEnd"/>
       <w:r>
         <w:rPr>
           <w:rFonts w:ascii="Courier New" w:hAnsi="Courier New" w:cs="Courier New"/>
           <w:b/>
-          <w:color w:val="C00000"/>
-          <w:sz w:val="20"/>
-          <w:szCs w:val="20"/>
-          <w:shd w:val="clear" w:color="auto" w:fill="EDF1FA"/>
-          <w:lang w:val="uk-UA"/>
+          <w:color w:val="212529"/>
+          <w:sz w:val="20"/>
+          <w:szCs w:val="20"/>
+          <w:shd w:val="clear" w:color="auto" w:fill="EDF1FA"/>
         </w:rPr>
         <w:t xml:space="preserve"> </w:t>
       </w:r>
@@ -7938,308 +8157,24 @@
         <w:rPr>
           <w:rFonts w:ascii="Courier New" w:hAnsi="Courier New" w:cs="Courier New"/>
           <w:b/>
-          <w:color w:val="C00000"/>
-          <w:sz w:val="20"/>
-          <w:szCs w:val="20"/>
-          <w:shd w:val="clear" w:color="auto" w:fill="EDF1FA"/>
-          <w:lang w:val="uk-UA"/>
-        </w:rPr>
-        <w:t>позиц</w:t>
+          <w:color w:val="212529"/>
+          <w:sz w:val="20"/>
+          <w:szCs w:val="20"/>
+          <w:shd w:val="clear" w:color="auto" w:fill="EDF1FA"/>
+        </w:rPr>
+        <w:t>зображеннями</w:t>
       </w:r>
       <w:proofErr w:type="spellEnd"/>
       <w:r>
         <w:rPr>
           <w:rFonts w:ascii="Courier New" w:hAnsi="Courier New" w:cs="Courier New"/>
           <w:b/>
-          <w:color w:val="C00000"/>
-          <w:sz w:val="20"/>
-          <w:szCs w:val="20"/>
-          <w:shd w:val="clear" w:color="auto" w:fill="EDF1FA"/>
-          <w:lang w:val="en-US"/>
-        </w:rPr>
-        <w:t>i</w:t>
-      </w:r>
-      <w:r>
-        <w:rPr>
-          <w:rFonts w:ascii="Courier New" w:hAnsi="Courier New" w:cs="Courier New"/>
-          <w:b/>
-          <w:color w:val="C00000"/>
-          <w:sz w:val="20"/>
-          <w:szCs w:val="20"/>
-          <w:shd w:val="clear" w:color="auto" w:fill="EDF1FA"/>
-          <w:lang w:val="uk-UA"/>
-        </w:rPr>
-        <w:t xml:space="preserve">ю товару, яка була додана чи </w:t>
-      </w:r>
-      <w:proofErr w:type="spellStart"/>
-      <w:r>
-        <w:rPr>
-          <w:rFonts w:ascii="Courier New" w:hAnsi="Courier New" w:cs="Courier New"/>
-          <w:b/>
-          <w:color w:val="C00000"/>
-          <w:sz w:val="20"/>
-          <w:szCs w:val="20"/>
-          <w:shd w:val="clear" w:color="auto" w:fill="EDF1FA"/>
-          <w:lang w:val="uk-UA"/>
-        </w:rPr>
-        <w:t>зм</w:t>
-      </w:r>
-      <w:proofErr w:type="spellEnd"/>
-      <w:r>
-        <w:rPr>
-          <w:rFonts w:ascii="Courier New" w:hAnsi="Courier New" w:cs="Courier New"/>
-          <w:b/>
-          <w:color w:val="C00000"/>
-          <w:sz w:val="20"/>
-          <w:szCs w:val="20"/>
-          <w:shd w:val="clear" w:color="auto" w:fill="EDF1FA"/>
-          <w:lang w:val="en-US"/>
-        </w:rPr>
-        <w:t>i</w:t>
-      </w:r>
-      <w:proofErr w:type="spellStart"/>
-      <w:r>
-        <w:rPr>
-          <w:rFonts w:ascii="Courier New" w:hAnsi="Courier New" w:cs="Courier New"/>
-          <w:b/>
-          <w:color w:val="C00000"/>
-          <w:sz w:val="20"/>
-          <w:szCs w:val="20"/>
-          <w:shd w:val="clear" w:color="auto" w:fill="EDF1FA"/>
-          <w:lang w:val="uk-UA"/>
-        </w:rPr>
-        <w:t>нена</w:t>
-      </w:r>
-      <w:proofErr w:type="spellEnd"/>
-      <w:r>
-        <w:rPr>
-          <w:rFonts w:ascii="Courier New" w:hAnsi="Courier New" w:cs="Courier New"/>
-          <w:b/>
-          <w:color w:val="C00000"/>
-          <w:sz w:val="20"/>
-          <w:szCs w:val="20"/>
-          <w:shd w:val="clear" w:color="auto" w:fill="EDF1FA"/>
-          <w:lang w:val="uk-UA"/>
-        </w:rPr>
-        <w:t xml:space="preserve"> – </w:t>
-      </w:r>
-      <w:proofErr w:type="spellStart"/>
-      <w:r>
-        <w:rPr>
-          <w:rFonts w:ascii="Courier New" w:hAnsi="Courier New" w:cs="Courier New"/>
-          <w:sz w:val="20"/>
-          <w:szCs w:val="20"/>
-          <w:shd w:val="clear" w:color="auto" w:fill="EDF1FA"/>
-          <w:lang w:val="uk-UA"/>
-        </w:rPr>
-        <w:t>опц</w:t>
-      </w:r>
-      <w:proofErr w:type="spellEnd"/>
-      <w:r>
-        <w:rPr>
-          <w:rFonts w:ascii="Courier New" w:hAnsi="Courier New" w:cs="Courier New"/>
-          <w:sz w:val="20"/>
-          <w:szCs w:val="20"/>
-          <w:shd w:val="clear" w:color="auto" w:fill="EDF1FA"/>
-          <w:lang w:val="en-US"/>
-        </w:rPr>
-        <w:t>i</w:t>
-      </w:r>
-      <w:r>
-        <w:rPr>
-          <w:rFonts w:ascii="Courier New" w:hAnsi="Courier New" w:cs="Courier New"/>
-          <w:sz w:val="20"/>
-          <w:szCs w:val="20"/>
-          <w:shd w:val="clear" w:color="auto" w:fill="EDF1FA"/>
-          <w:lang w:val="uk-UA"/>
-        </w:rPr>
-        <w:t>я вмика</w:t>
-      </w:r>
-      <w:r>
-        <w:rPr>
-          <w:rFonts w:ascii="Courier New" w:hAnsi="Courier New" w:cs="Courier New"/>
-          <w:bCs/>
-          <w:sz w:val="20"/>
-          <w:szCs w:val="20"/>
-          <w:lang w:val="uk-UA" w:eastAsia="ru-UA"/>
-        </w:rPr>
-        <w:t>є</w:t>
-      </w:r>
-      <w:r>
-        <w:rPr>
-          <w:rFonts w:ascii="Courier New" w:hAnsi="Courier New" w:cs="Courier New"/>
-          <w:bCs/>
-          <w:sz w:val="20"/>
-          <w:szCs w:val="20"/>
-          <w:lang w:val="uk-UA" w:eastAsia="ru-UA"/>
-        </w:rPr>
-        <w:t>/вимика</w:t>
-      </w:r>
-      <w:r>
-        <w:rPr>
-          <w:rFonts w:ascii="Courier New" w:hAnsi="Courier New" w:cs="Courier New"/>
-          <w:bCs/>
-          <w:sz w:val="20"/>
-          <w:szCs w:val="20"/>
-          <w:lang w:val="uk-UA" w:eastAsia="ru-UA"/>
-        </w:rPr>
-        <w:t>є</w:t>
-      </w:r>
-      <w:r>
-        <w:rPr>
-          <w:rFonts w:ascii="Courier New" w:hAnsi="Courier New" w:cs="Courier New"/>
-          <w:bCs/>
-          <w:sz w:val="20"/>
-          <w:szCs w:val="20"/>
-          <w:lang w:val="uk-UA" w:eastAsia="ru-UA"/>
-        </w:rPr>
-        <w:t xml:space="preserve"> </w:t>
-      </w:r>
-      <w:proofErr w:type="spellStart"/>
-      <w:r>
-        <w:rPr>
-          <w:rFonts w:ascii="Courier New" w:hAnsi="Courier New" w:cs="Courier New"/>
-          <w:bCs/>
-          <w:sz w:val="20"/>
-          <w:szCs w:val="20"/>
-          <w:lang w:val="uk-UA" w:eastAsia="ru-UA"/>
-        </w:rPr>
-        <w:t>ан</w:t>
-      </w:r>
-      <w:proofErr w:type="spellEnd"/>
-      <w:r>
-        <w:rPr>
-          <w:rFonts w:ascii="Courier New" w:hAnsi="Courier New" w:cs="Courier New"/>
-          <w:bCs/>
-          <w:sz w:val="20"/>
-          <w:szCs w:val="20"/>
-          <w:lang w:val="en-US" w:eastAsia="ru-UA"/>
-        </w:rPr>
-        <w:t>i</w:t>
-      </w:r>
-      <w:r>
-        <w:rPr>
-          <w:rFonts w:ascii="Courier New" w:hAnsi="Courier New" w:cs="Courier New"/>
-          <w:bCs/>
-          <w:sz w:val="20"/>
-          <w:szCs w:val="20"/>
-          <w:lang w:val="uk-UA" w:eastAsia="ru-UA"/>
-        </w:rPr>
-        <w:t>мац</w:t>
-      </w:r>
-      <w:r>
-        <w:rPr>
-          <w:rFonts w:ascii="Courier New" w:hAnsi="Courier New" w:cs="Courier New"/>
-          <w:bCs/>
-          <w:sz w:val="20"/>
-          <w:szCs w:val="20"/>
-          <w:lang w:val="en-US" w:eastAsia="ru-UA"/>
-        </w:rPr>
-        <w:t>i</w:t>
-      </w:r>
-      <w:r>
-        <w:rPr>
-          <w:rFonts w:ascii="Courier New" w:hAnsi="Courier New" w:cs="Courier New"/>
-          <w:bCs/>
-          <w:sz w:val="20"/>
-          <w:szCs w:val="20"/>
-          <w:lang w:val="uk-UA" w:eastAsia="ru-UA"/>
-        </w:rPr>
-        <w:t xml:space="preserve">ю при </w:t>
-      </w:r>
-      <w:proofErr w:type="spellStart"/>
-      <w:r>
-        <w:rPr>
-          <w:rFonts w:ascii="Courier New" w:hAnsi="Courier New" w:cs="Courier New"/>
-          <w:bCs/>
-          <w:sz w:val="20"/>
-          <w:szCs w:val="20"/>
-          <w:lang w:val="uk-UA" w:eastAsia="ru-UA"/>
-        </w:rPr>
-        <w:t>зм</w:t>
-      </w:r>
-      <w:proofErr w:type="spellEnd"/>
-      <w:r>
-        <w:rPr>
-          <w:rFonts w:ascii="Courier New" w:hAnsi="Courier New" w:cs="Courier New"/>
-          <w:bCs/>
-          <w:sz w:val="20"/>
-          <w:szCs w:val="20"/>
-          <w:lang w:val="en-US" w:eastAsia="ru-UA"/>
-        </w:rPr>
-        <w:t>i</w:t>
-      </w:r>
-      <w:r>
-        <w:rPr>
-          <w:rFonts w:ascii="Courier New" w:hAnsi="Courier New" w:cs="Courier New"/>
-          <w:bCs/>
-          <w:sz w:val="20"/>
-          <w:szCs w:val="20"/>
-          <w:lang w:val="uk-UA" w:eastAsia="ru-UA"/>
-        </w:rPr>
-        <w:t>н</w:t>
-      </w:r>
-      <w:r>
-        <w:rPr>
-          <w:rFonts w:ascii="Courier New" w:hAnsi="Courier New" w:cs="Courier New"/>
-          <w:bCs/>
-          <w:sz w:val="20"/>
-          <w:szCs w:val="20"/>
-          <w:lang w:val="en-US" w:eastAsia="ru-UA"/>
-        </w:rPr>
-        <w:t>i</w:t>
-      </w:r>
-      <w:r>
-        <w:rPr>
-          <w:rFonts w:ascii="Courier New" w:hAnsi="Courier New" w:cs="Courier New"/>
-          <w:bCs/>
-          <w:sz w:val="20"/>
-          <w:szCs w:val="20"/>
-          <w:lang w:val="uk-UA" w:eastAsia="ru-UA"/>
-        </w:rPr>
-        <w:t xml:space="preserve"> товарно</w:t>
-      </w:r>
-      <w:r>
-        <w:rPr>
-          <w:rFonts w:ascii="Courier New" w:hAnsi="Courier New" w:cs="Courier New"/>
-          <w:bCs/>
-          <w:sz w:val="20"/>
-          <w:szCs w:val="20"/>
-          <w:lang w:val="uk-UA" w:eastAsia="ru-UA"/>
-        </w:rPr>
-        <w:t>ї</w:t>
-      </w:r>
-      <w:r>
-        <w:rPr>
-          <w:rFonts w:ascii="Courier New" w:hAnsi="Courier New" w:cs="Courier New"/>
-          <w:bCs/>
-          <w:sz w:val="20"/>
-          <w:szCs w:val="20"/>
-          <w:lang w:val="uk-UA" w:eastAsia="ru-UA"/>
-        </w:rPr>
-        <w:t xml:space="preserve"> позиції. Може некоректно працювати з </w:t>
-      </w:r>
-      <w:proofErr w:type="spellStart"/>
-      <w:r>
-        <w:rPr>
-          <w:rFonts w:ascii="Courier New" w:hAnsi="Courier New" w:cs="Courier New"/>
-          <w:bCs/>
-          <w:sz w:val="20"/>
-          <w:szCs w:val="20"/>
-          <w:lang w:val="en-US" w:eastAsia="ru-UA"/>
-        </w:rPr>
-        <w:t>ResPOS</w:t>
-      </w:r>
-      <w:proofErr w:type="spellEnd"/>
-      <w:r>
-        <w:rPr>
-          <w:rFonts w:ascii="Courier New" w:hAnsi="Courier New" w:cs="Courier New"/>
-          <w:bCs/>
-          <w:sz w:val="20"/>
-          <w:szCs w:val="20"/>
-          <w:lang w:val="en-US" w:eastAsia="ru-UA"/>
-        </w:rPr>
-        <w:t>.</w:t>
+          <w:color w:val="212529"/>
+          <w:sz w:val="20"/>
+          <w:szCs w:val="20"/>
+          <w:shd w:val="clear" w:color="auto" w:fill="EDF1FA"/>
+        </w:rPr>
+        <w:t>”.</w:t>
       </w:r>
     </w:p>
     <w:p>
@@ -8274,6 +8209,7 @@
         <w:rPr>
           <w:rFonts w:ascii="Courier New" w:hAnsi="Courier New" w:cs="Courier New"/>
           <w:b/>
+          <w:i/>
           <w:color w:val="C00000"/>
           <w:sz w:val="20"/>
           <w:szCs w:val="20"/>
@@ -8290,7 +8226,7 @@
           <w:szCs w:val="20"/>
           <w:shd w:val="clear" w:color="auto" w:fill="EDF1FA"/>
         </w:rPr>
-        <w:t>Зображення</w:t>
+        <w:t>Фонове</w:t>
       </w:r>
       <w:proofErr w:type="spellEnd"/>
       <w:r>
@@ -8302,7 +8238,7 @@
           <w:szCs w:val="20"/>
           <w:shd w:val="clear" w:color="auto" w:fill="EDF1FA"/>
         </w:rPr>
-        <w:t xml:space="preserve">, </w:t>
+        <w:t xml:space="preserve"> </w:t>
       </w:r>
       <w:proofErr w:type="spellStart"/>
       <w:r>
@@ -8314,7 +8250,7 @@
           <w:szCs w:val="20"/>
           <w:shd w:val="clear" w:color="auto" w:fill="EDF1FA"/>
         </w:rPr>
-        <w:t>що</w:t>
+        <w:t>зображення</w:t>
       </w:r>
       <w:proofErr w:type="spellEnd"/>
       <w:r>
@@ -8326,9 +8262,8 @@
           <w:szCs w:val="20"/>
           <w:shd w:val="clear" w:color="auto" w:fill="EDF1FA"/>
         </w:rPr>
-        <w:t xml:space="preserve"> буде </w:t>
-      </w:r>
-      <w:proofErr w:type="spellStart"/>
+        <w:t xml:space="preserve"> экрану "Список покупок"</w:t>
+      </w:r>
       <w:r>
         <w:rPr>
           <w:rFonts w:ascii="Courier New" w:hAnsi="Courier New" w:cs="Courier New"/>
@@ -8338,77 +8273,23 @@
           <w:szCs w:val="20"/>
           <w:shd w:val="clear" w:color="auto" w:fill="EDF1FA"/>
         </w:rPr>
-        <w:t>замінювати</w:t>
-      </w:r>
-      <w:proofErr w:type="spellEnd"/>
-      <w:r>
-        <w:rPr>
-          <w:rFonts w:ascii="Courier New" w:hAnsi="Courier New" w:cs="Courier New"/>
-          <w:b/>
-          <w:color w:val="C00000"/>
-          <w:sz w:val="20"/>
-          <w:szCs w:val="20"/>
-          <w:shd w:val="clear" w:color="auto" w:fill="EDF1FA"/>
-        </w:rPr>
         <w:t xml:space="preserve"> </w:t>
       </w:r>
-      <w:proofErr w:type="spellStart"/>
-      <w:r>
-        <w:rPr>
-          <w:rFonts w:ascii="Courier New" w:hAnsi="Courier New" w:cs="Courier New"/>
-          <w:b/>
-          <w:color w:val="C00000"/>
-          <w:sz w:val="20"/>
-          <w:szCs w:val="20"/>
-          <w:shd w:val="clear" w:color="auto" w:fill="EDF1FA"/>
-        </w:rPr>
-        <w:t>відсутній</w:t>
-      </w:r>
-      <w:proofErr w:type="spellEnd"/>
-      <w:r>
-        <w:rPr>
-          <w:rFonts w:ascii="Courier New" w:hAnsi="Courier New" w:cs="Courier New"/>
-          <w:b/>
-          <w:color w:val="C00000"/>
-          <w:sz w:val="20"/>
-          <w:szCs w:val="20"/>
-          <w:shd w:val="clear" w:color="auto" w:fill="EDF1FA"/>
-        </w:rPr>
-        <w:t xml:space="preserve"> файл </w:t>
-      </w:r>
-      <w:proofErr w:type="spellStart"/>
-      <w:r>
-        <w:rPr>
-          <w:rFonts w:ascii="Courier New" w:hAnsi="Courier New" w:cs="Courier New"/>
-          <w:b/>
-          <w:color w:val="C00000"/>
-          <w:sz w:val="20"/>
-          <w:szCs w:val="20"/>
-          <w:shd w:val="clear" w:color="auto" w:fill="EDF1FA"/>
-        </w:rPr>
-        <w:t>зображення</w:t>
-      </w:r>
-      <w:proofErr w:type="spellEnd"/>
-      <w:r>
-        <w:rPr>
-          <w:rFonts w:ascii="Courier New" w:hAnsi="Courier New" w:cs="Courier New"/>
-          <w:b/>
-          <w:color w:val="C00000"/>
-          <w:sz w:val="20"/>
-          <w:szCs w:val="20"/>
-          <w:shd w:val="clear" w:color="auto" w:fill="EDF1FA"/>
-        </w:rPr>
-        <w:t xml:space="preserve"> товару</w:t>
-      </w:r>
-      <w:r>
-        <w:rPr>
-          <w:rFonts w:ascii="Courier New" w:hAnsi="Courier New" w:cs="Courier New"/>
-          <w:b/>
-          <w:color w:val="C00000"/>
-          <w:sz w:val="20"/>
-          <w:szCs w:val="20"/>
-          <w:shd w:val="clear" w:color="auto" w:fill="EDF1FA"/>
-          <w:lang w:val="uk-UA"/>
+      <w:r>
+        <w:rPr>
+          <w:rFonts w:ascii="Courier New" w:hAnsi="Courier New" w:cs="Courier New"/>
+          <w:sz w:val="20"/>
+          <w:szCs w:val="20"/>
+          <w:shd w:val="clear" w:color="auto" w:fill="EDF1FA"/>
+        </w:rPr>
+        <w:t>-</w:t>
+      </w:r>
+      <w:r>
+        <w:rPr>
+          <w:rFonts w:ascii="Courier New" w:hAnsi="Courier New" w:cs="Courier New"/>
+          <w:sz w:val="20"/>
+          <w:szCs w:val="20"/>
+          <w:shd w:val="clear" w:color="auto" w:fill="EDF1FA"/>
         </w:rPr>
         <w:t xml:space="preserve"> </w:t>
       </w:r>
@@ -8420,57 +8301,26 @@
           <w:shd w:val="clear" w:color="auto" w:fill="EDF1FA"/>
           <w:lang w:val="uk-UA"/>
         </w:rPr>
-        <w:t xml:space="preserve">– якщо </w:t>
-      </w:r>
-      <w:r>
-        <w:rPr>
-          <w:rFonts w:ascii="Courier New" w:hAnsi="Courier New" w:cs="Courier New"/>
-          <w:sz w:val="20"/>
-          <w:szCs w:val="20"/>
-          <w:shd w:val="clear" w:color="auto" w:fill="EDF1FA"/>
-          <w:lang w:val="uk-UA"/>
-        </w:rPr>
-        <w:t>для</w:t>
-      </w:r>
-      <w:r>
-        <w:rPr>
-          <w:rFonts w:ascii="Courier New" w:hAnsi="Courier New" w:cs="Courier New"/>
-          <w:sz w:val="20"/>
-          <w:szCs w:val="20"/>
-          <w:shd w:val="clear" w:color="auto" w:fill="EDF1FA"/>
-          <w:lang w:val="uk-UA"/>
-        </w:rPr>
-        <w:t xml:space="preserve"> відображенн</w:t>
-      </w:r>
-      <w:r>
-        <w:rPr>
-          <w:rFonts w:ascii="Courier New" w:hAnsi="Courier New" w:cs="Courier New"/>
-          <w:sz w:val="20"/>
-          <w:szCs w:val="20"/>
-          <w:shd w:val="clear" w:color="auto" w:fill="EDF1FA"/>
-          <w:lang w:val="uk-UA"/>
-        </w:rPr>
-        <w:t>я</w:t>
-      </w:r>
-      <w:r>
-        <w:rPr>
-          <w:rFonts w:ascii="Courier New" w:hAnsi="Courier New" w:cs="Courier New"/>
-          <w:sz w:val="20"/>
-          <w:szCs w:val="20"/>
-          <w:shd w:val="clear" w:color="auto" w:fill="EDF1FA"/>
-          <w:lang w:val="uk-UA"/>
-        </w:rPr>
-        <w:t xml:space="preserve"> товару на </w:t>
-      </w:r>
-      <w:r>
-        <w:rPr>
-          <w:rFonts w:ascii="Courier New" w:hAnsi="Courier New" w:cs="Courier New"/>
-          <w:sz w:val="20"/>
-          <w:szCs w:val="20"/>
-          <w:shd w:val="clear" w:color="auto" w:fill="EDF1FA"/>
-          <w:lang w:val="uk-UA"/>
-        </w:rPr>
-        <w:t xml:space="preserve">екрані </w:t>
+        <w:t xml:space="preserve">встановлює фонове зображення для </w:t>
+      </w:r>
+      <w:r>
+        <w:rPr>
+          <w:rFonts w:ascii="Courier New" w:hAnsi="Courier New" w:cs="Courier New"/>
+          <w:sz w:val="20"/>
+          <w:szCs w:val="20"/>
+          <w:shd w:val="clear" w:color="auto" w:fill="EDF1FA"/>
+        </w:rPr>
+        <w:t xml:space="preserve"> </w:t>
+      </w:r>
+      <w:r>
+        <w:rPr>
+          <w:rFonts w:ascii="Courier New" w:hAnsi="Courier New" w:cs="Courier New"/>
+          <w:sz w:val="20"/>
+          <w:szCs w:val="20"/>
+          <w:shd w:val="clear" w:color="auto" w:fill="EDF1FA"/>
+          <w:lang w:val="uk-UA"/>
+        </w:rPr>
+        <w:t xml:space="preserve">екрану </w:t>
       </w:r>
       <w:r>
         <w:rPr>
@@ -8508,156 +8358,12 @@
       <w:r>
         <w:rPr>
           <w:rFonts w:ascii="Courier New" w:hAnsi="Courier New" w:cs="Courier New"/>
-          <w:sz w:val="20"/>
-          <w:szCs w:val="20"/>
-          <w:lang w:val="uk-UA"/>
-        </w:rPr>
-        <w:t xml:space="preserve"> попередньо не було завантажено</w:t>
-      </w:r>
-      <w:r>
-        <w:rPr>
-          <w:rFonts w:ascii="Courier New" w:hAnsi="Courier New" w:cs="Courier New"/>
-          <w:sz w:val="20"/>
-          <w:szCs w:val="20"/>
-          <w:lang w:val="uk-UA"/>
-        </w:rPr>
-        <w:t xml:space="preserve"> в</w:t>
-      </w:r>
-      <w:proofErr w:type="gramStart"/>
-      <w:r>
-        <w:rPr>
-          <w:rFonts w:ascii="Courier New" w:hAnsi="Courier New" w:cs="Courier New"/>
-          <w:sz w:val="20"/>
-          <w:szCs w:val="20"/>
-          <w:lang w:val="en-US"/>
-        </w:rPr>
-        <w:t>i</w:t>
-      </w:r>
-      <w:proofErr w:type="spellStart"/>
-      <w:proofErr w:type="gramEnd"/>
-      <w:r>
-        <w:rPr>
-          <w:rFonts w:ascii="Courier New" w:hAnsi="Courier New" w:cs="Courier New"/>
-          <w:sz w:val="20"/>
-          <w:szCs w:val="20"/>
-        </w:rPr>
-        <w:t>дпов</w:t>
-      </w:r>
-      <w:proofErr w:type="spellEnd"/>
-      <w:r>
-        <w:rPr>
-          <w:rFonts w:ascii="Courier New" w:hAnsi="Courier New" w:cs="Courier New"/>
-          <w:sz w:val="20"/>
-          <w:szCs w:val="20"/>
-          <w:lang w:val="en-US"/>
-        </w:rPr>
-        <w:t>i</w:t>
-      </w:r>
-      <w:proofErr w:type="spellStart"/>
-      <w:r>
-        <w:rPr>
-          <w:rFonts w:ascii="Courier New" w:hAnsi="Courier New" w:cs="Courier New"/>
-          <w:sz w:val="20"/>
-          <w:szCs w:val="20"/>
-        </w:rPr>
-        <w:t>дного</w:t>
-      </w:r>
-      <w:proofErr w:type="spellEnd"/>
-      <w:r>
-        <w:rPr>
-          <w:rFonts w:ascii="Courier New" w:hAnsi="Courier New" w:cs="Courier New"/>
-          <w:sz w:val="20"/>
-          <w:szCs w:val="20"/>
-          <w:lang w:val="uk-UA"/>
-        </w:rPr>
-        <w:t xml:space="preserve"> зображення, система буде використовувати вказаний файл. Файл з зображенням повинен бути попередньо завантажений з ресурсу, вказаному у</w:t>
-      </w:r>
-      <w:r>
-        <w:rPr>
-          <w:rFonts w:ascii="Courier New" w:hAnsi="Courier New" w:cs="Courier New"/>
-          <w:sz w:val="20"/>
-          <w:szCs w:val="20"/>
-        </w:rPr>
-        <w:t xml:space="preserve"> </w:t>
-      </w:r>
-      <w:r>
-        <w:rPr>
-          <w:rFonts w:ascii="Courier New" w:hAnsi="Courier New" w:cs="Courier New"/>
-          <w:b/>
-          <w:sz w:val="20"/>
-          <w:szCs w:val="20"/>
-        </w:rPr>
-        <w:t>“</w:t>
-      </w:r>
-      <w:r>
-        <w:rPr>
-          <w:rFonts w:ascii="Courier New" w:hAnsi="Courier New" w:cs="Courier New"/>
-          <w:b/>
-          <w:color w:val="212529"/>
-          <w:sz w:val="20"/>
-          <w:szCs w:val="20"/>
-          <w:shd w:val="clear" w:color="auto" w:fill="EDF1FA"/>
-        </w:rPr>
-        <w:t>Ш</w:t>
-      </w:r>
-      <w:r>
-        <w:rPr>
-          <w:rFonts w:ascii="Courier New" w:hAnsi="Courier New" w:cs="Courier New"/>
-          <w:b/>
-          <w:color w:val="212529"/>
-          <w:sz w:val="20"/>
-          <w:szCs w:val="20"/>
-          <w:shd w:val="clear" w:color="auto" w:fill="EDF1FA"/>
-        </w:rPr>
-        <w:t xml:space="preserve">лях до папки з </w:t>
-      </w:r>
-      <w:proofErr w:type="spellStart"/>
-      <w:r>
-        <w:rPr>
-          <w:rFonts w:ascii="Courier New" w:hAnsi="Courier New" w:cs="Courier New"/>
-          <w:b/>
-          <w:color w:val="212529"/>
-          <w:sz w:val="20"/>
-          <w:szCs w:val="20"/>
-          <w:shd w:val="clear" w:color="auto" w:fill="EDF1FA"/>
-        </w:rPr>
-        <w:t>допоміжними</w:t>
-      </w:r>
-      <w:proofErr w:type="spellEnd"/>
-      <w:r>
-        <w:rPr>
-          <w:rFonts w:ascii="Courier New" w:hAnsi="Courier New" w:cs="Courier New"/>
-          <w:b/>
-          <w:color w:val="212529"/>
-          <w:sz w:val="20"/>
-          <w:szCs w:val="20"/>
-          <w:shd w:val="clear" w:color="auto" w:fill="EDF1FA"/>
-        </w:rPr>
-        <w:t xml:space="preserve"> </w:t>
-      </w:r>
-      <w:proofErr w:type="spellStart"/>
-      <w:r>
-        <w:rPr>
-          <w:rFonts w:ascii="Courier New" w:hAnsi="Courier New" w:cs="Courier New"/>
-          <w:b/>
-          <w:color w:val="212529"/>
-          <w:sz w:val="20"/>
-          <w:szCs w:val="20"/>
-          <w:shd w:val="clear" w:color="auto" w:fill="EDF1FA"/>
-        </w:rPr>
-        <w:t>зображеннями</w:t>
-      </w:r>
-      <w:proofErr w:type="spellEnd"/>
-      <w:r>
-        <w:rPr>
-          <w:rFonts w:ascii="Courier New" w:hAnsi="Courier New" w:cs="Courier New"/>
-          <w:b/>
-          <w:color w:val="212529"/>
-          <w:sz w:val="20"/>
-          <w:szCs w:val="20"/>
-          <w:shd w:val="clear" w:color="auto" w:fill="EDF1FA"/>
-        </w:rPr>
-        <w:t>”.</w:t>
+          <w:i/>
+          <w:sz w:val="20"/>
+          <w:szCs w:val="20"/>
+          <w:lang w:val="uk-UA"/>
+        </w:rPr>
+        <w:t>.</w:t>
       </w:r>
     </w:p>
     <w:p>
@@ -8691,14 +8397,36 @@
         <w:jc w:val="both"/>
         <w:rPr>
           <w:rFonts w:ascii="Courier New" w:hAnsi="Courier New" w:cs="Courier New"/>
-          <w:b/>
           <w:i/>
+          <w:sz w:val="20"/>
+          <w:szCs w:val="20"/>
+          <w:lang w:val="uk-UA"/>
+        </w:rPr>
+      </w:pPr>
+      <w:proofErr w:type="spellStart"/>
+      <w:r>
+        <w:rPr>
+          <w:rFonts w:ascii="Courier New" w:hAnsi="Courier New" w:cs="Courier New"/>
+          <w:b/>
           <w:color w:val="C00000"/>
           <w:sz w:val="20"/>
           <w:szCs w:val="20"/>
-          <w:lang w:val="uk-UA"/>
-        </w:rPr>
-      </w:pPr>
+          <w:shd w:val="clear" w:color="auto" w:fill="EDF1FA"/>
+        </w:rPr>
+        <w:t>Фонове</w:t>
+      </w:r>
+      <w:proofErr w:type="spellEnd"/>
+      <w:r>
+        <w:rPr>
+          <w:rFonts w:ascii="Courier New" w:hAnsi="Courier New" w:cs="Courier New"/>
+          <w:b/>
+          <w:color w:val="C00000"/>
+          <w:sz w:val="20"/>
+          <w:szCs w:val="20"/>
+          <w:shd w:val="clear" w:color="auto" w:fill="EDF1FA"/>
+        </w:rPr>
+        <w:t xml:space="preserve"> </w:t>
+      </w:r>
       <w:proofErr w:type="spellStart"/>
       <w:r>
         <w:rPr>
@@ -8709,7 +8437,7 @@
           <w:szCs w:val="20"/>
           <w:shd w:val="clear" w:color="auto" w:fill="EDF1FA"/>
         </w:rPr>
-        <w:t>Фонове</w:t>
+        <w:t>зображення</w:t>
       </w:r>
       <w:proofErr w:type="spellEnd"/>
       <w:r>
@@ -8721,6 +8449,43 @@
           <w:szCs w:val="20"/>
           <w:shd w:val="clear" w:color="auto" w:fill="EDF1FA"/>
         </w:rPr>
+        <w:t xml:space="preserve"> экрану "</w:t>
+      </w:r>
+      <w:proofErr w:type="spellStart"/>
+      <w:proofErr w:type="gramStart"/>
+      <w:r>
+        <w:rPr>
+          <w:rFonts w:ascii="Courier New" w:hAnsi="Courier New" w:cs="Courier New"/>
+          <w:b/>
+          <w:color w:val="C00000"/>
+          <w:sz w:val="20"/>
+          <w:szCs w:val="20"/>
+          <w:shd w:val="clear" w:color="auto" w:fill="EDF1FA"/>
+        </w:rPr>
+        <w:t>Каса</w:t>
+      </w:r>
+      <w:proofErr w:type="spellEnd"/>
+      <w:r>
+        <w:rPr>
+          <w:rFonts w:ascii="Courier New" w:hAnsi="Courier New" w:cs="Courier New"/>
+          <w:b/>
+          <w:color w:val="C00000"/>
+          <w:sz w:val="20"/>
+          <w:szCs w:val="20"/>
+          <w:shd w:val="clear" w:color="auto" w:fill="EDF1FA"/>
+        </w:rPr>
+        <w:t xml:space="preserve"> не</w:t>
+      </w:r>
+      <w:proofErr w:type="gramEnd"/>
+      <w:r>
+        <w:rPr>
+          <w:rFonts w:ascii="Courier New" w:hAnsi="Courier New" w:cs="Courier New"/>
+          <w:b/>
+          <w:color w:val="C00000"/>
+          <w:sz w:val="20"/>
+          <w:szCs w:val="20"/>
+          <w:shd w:val="clear" w:color="auto" w:fill="EDF1FA"/>
+        </w:rPr>
         <w:t xml:space="preserve"> </w:t>
       </w:r>
       <w:proofErr w:type="spellStart"/>
@@ -8733,7 +8498,7 @@
           <w:szCs w:val="20"/>
           <w:shd w:val="clear" w:color="auto" w:fill="EDF1FA"/>
         </w:rPr>
-        <w:t>зображення</w:t>
+        <w:t>працює</w:t>
       </w:r>
       <w:proofErr w:type="spellEnd"/>
       <w:r>
@@ -8745,7 +8510,7 @@
           <w:szCs w:val="20"/>
           <w:shd w:val="clear" w:color="auto" w:fill="EDF1FA"/>
         </w:rPr>
-        <w:t xml:space="preserve"> экрану "Список покупок"</w:t>
+        <w:t>"</w:t>
       </w:r>
       <w:r>
         <w:rPr>
@@ -8764,8 +8529,9 @@
           <w:sz w:val="20"/>
           <w:szCs w:val="20"/>
           <w:shd w:val="clear" w:color="auto" w:fill="EDF1FA"/>
-        </w:rPr>
-        <w:t>-</w:t>
+          <w:lang w:val="uk-UA"/>
+        </w:rPr>
+        <w:t xml:space="preserve">- встановлює фонове зображення для </w:t>
       </w:r>
       <w:r>
         <w:rPr>
@@ -8784,25 +8550,6 @@
           <w:shd w:val="clear" w:color="auto" w:fill="EDF1FA"/>
           <w:lang w:val="uk-UA"/>
         </w:rPr>
-        <w:t xml:space="preserve">встановлює фонове зображення для </w:t>
-      </w:r>
-      <w:r>
-        <w:rPr>
-          <w:rFonts w:ascii="Courier New" w:hAnsi="Courier New" w:cs="Courier New"/>
-          <w:sz w:val="20"/>
-          <w:szCs w:val="20"/>
-          <w:shd w:val="clear" w:color="auto" w:fill="EDF1FA"/>
-        </w:rPr>
-        <w:t xml:space="preserve"> </w:t>
-      </w:r>
-      <w:r>
-        <w:rPr>
-          <w:rFonts w:ascii="Courier New" w:hAnsi="Courier New" w:cs="Courier New"/>
-          <w:sz w:val="20"/>
-          <w:szCs w:val="20"/>
-          <w:shd w:val="clear" w:color="auto" w:fill="EDF1FA"/>
-          <w:lang w:val="uk-UA"/>
-        </w:rPr>
         <w:t xml:space="preserve">екрану </w:t>
       </w:r>
       <w:r>
@@ -8823,9 +8570,9 @@
           <w:i/>
           <w:sz w:val="20"/>
           <w:szCs w:val="20"/>
-          <w:shd w:val="clear" w:color="auto" w:fill="EDF1FA"/>
-        </w:rPr>
-        <w:t>Список покупок</w:t>
+          <w:lang w:val="uk-UA"/>
+        </w:rPr>
+        <w:t>К</w:t>
       </w:r>
       <w:r>
         <w:rPr>
@@ -8836,7 +8583,7 @@
           <w:szCs w:val="20"/>
           <w:lang w:val="uk-UA"/>
         </w:rPr>
-        <w:t>”</w:t>
+        <w:t>аса не працює”</w:t>
       </w:r>
       <w:r>
         <w:rPr>
@@ -8879,204 +8626,206 @@
         <w:ind w:left="714" w:hanging="357"/>
         <w:jc w:val="both"/>
         <w:rPr>
-          <w:rFonts w:ascii="Courier New" w:hAnsi="Courier New" w:cs="Courier New"/>
+          <w:rFonts w:ascii="Courier New" w:eastAsia="Times New Roman" w:hAnsi="Courier New" w:cs="Courier New"/>
+          <w:b/>
+          <w:iCs/>
+          <w:sz w:val="20"/>
+          <w:szCs w:val="20"/>
+          <w:lang w:val="ru-UA" w:eastAsia="ru-RU"/>
+        </w:rPr>
+      </w:pPr>
+      <w:proofErr w:type="spellStart"/>
+      <w:r>
+        <w:rPr>
+          <w:rFonts w:ascii="Courier New" w:hAnsi="Courier New" w:cs="Courier New"/>
+          <w:b/>
+          <w:color w:val="C00000"/>
+          <w:sz w:val="20"/>
+          <w:szCs w:val="20"/>
+          <w:shd w:val="clear" w:color="auto" w:fill="EDF1FA"/>
+        </w:rPr>
+        <w:t>Фонове</w:t>
+      </w:r>
+      <w:proofErr w:type="spellEnd"/>
+      <w:r>
+        <w:rPr>
+          <w:rFonts w:ascii="Courier New" w:hAnsi="Courier New" w:cs="Courier New"/>
+          <w:b/>
+          <w:color w:val="C00000"/>
+          <w:sz w:val="20"/>
+          <w:szCs w:val="20"/>
+          <w:shd w:val="clear" w:color="auto" w:fill="EDF1FA"/>
+        </w:rPr>
+        <w:t xml:space="preserve"> </w:t>
+      </w:r>
+      <w:proofErr w:type="spellStart"/>
+      <w:r>
+        <w:rPr>
+          <w:rFonts w:ascii="Courier New" w:hAnsi="Courier New" w:cs="Courier New"/>
+          <w:b/>
+          <w:color w:val="C00000"/>
+          <w:sz w:val="20"/>
+          <w:szCs w:val="20"/>
+          <w:shd w:val="clear" w:color="auto" w:fill="EDF1FA"/>
+        </w:rPr>
+        <w:t>зображення</w:t>
+      </w:r>
+      <w:proofErr w:type="spellEnd"/>
+      <w:r>
+        <w:rPr>
+          <w:rFonts w:ascii="Courier New" w:hAnsi="Courier New" w:cs="Courier New"/>
+          <w:b/>
+          <w:color w:val="C00000"/>
+          <w:sz w:val="20"/>
+          <w:szCs w:val="20"/>
+          <w:shd w:val="clear" w:color="auto" w:fill="EDF1FA"/>
+        </w:rPr>
+        <w:t xml:space="preserve"> экрану "</w:t>
+      </w:r>
+      <w:proofErr w:type="spellStart"/>
+      <w:r>
+        <w:rPr>
+          <w:rFonts w:ascii="Courier New" w:hAnsi="Courier New" w:cs="Courier New"/>
+          <w:b/>
+          <w:color w:val="C00000"/>
+          <w:sz w:val="20"/>
+          <w:szCs w:val="20"/>
+          <w:shd w:val="clear" w:color="auto" w:fill="EDF1FA"/>
+        </w:rPr>
+        <w:t>Дякуємо</w:t>
+      </w:r>
+      <w:proofErr w:type="spellEnd"/>
+      <w:r>
+        <w:rPr>
+          <w:rFonts w:ascii="Courier New" w:hAnsi="Courier New" w:cs="Courier New"/>
+          <w:b/>
+          <w:color w:val="C00000"/>
+          <w:sz w:val="20"/>
+          <w:szCs w:val="20"/>
+          <w:shd w:val="clear" w:color="auto" w:fill="EDF1FA"/>
+        </w:rPr>
+        <w:t xml:space="preserve"> за покупку"</w:t>
+      </w:r>
+      <w:r>
+        <w:rPr>
+          <w:rFonts w:ascii="Courier New" w:hAnsi="Courier New" w:cs="Courier New"/>
+          <w:b/>
+          <w:color w:val="C00000"/>
+          <w:sz w:val="20"/>
+          <w:szCs w:val="20"/>
+          <w:shd w:val="clear" w:color="auto" w:fill="EDF1FA"/>
+        </w:rPr>
+        <w:t xml:space="preserve"> </w:t>
+      </w:r>
+      <w:r>
+        <w:rPr>
+          <w:rFonts w:ascii="Courier New" w:hAnsi="Courier New" w:cs="Courier New"/>
+          <w:sz w:val="20"/>
+          <w:szCs w:val="20"/>
+          <w:shd w:val="clear" w:color="auto" w:fill="EDF1FA"/>
+          <w:lang w:val="uk-UA"/>
+        </w:rPr>
+        <w:t>-</w:t>
+      </w:r>
+      <w:r>
+        <w:rPr>
+          <w:rFonts w:ascii="Courier New" w:hAnsi="Courier New" w:cs="Courier New"/>
+          <w:sz w:val="20"/>
+          <w:szCs w:val="20"/>
+          <w:shd w:val="clear" w:color="auto" w:fill="EDF1FA"/>
+          <w:lang w:val="uk-UA"/>
+        </w:rPr>
+        <w:t xml:space="preserve"> встановлює фонове зображення для </w:t>
+      </w:r>
+      <w:r>
+        <w:rPr>
+          <w:rFonts w:ascii="Courier New" w:hAnsi="Courier New" w:cs="Courier New"/>
+          <w:sz w:val="20"/>
+          <w:szCs w:val="20"/>
+          <w:shd w:val="clear" w:color="auto" w:fill="EDF1FA"/>
+        </w:rPr>
+        <w:t xml:space="preserve"> </w:t>
+      </w:r>
+      <w:r>
+        <w:rPr>
+          <w:rFonts w:ascii="Courier New" w:hAnsi="Courier New" w:cs="Courier New"/>
+          <w:sz w:val="20"/>
+          <w:szCs w:val="20"/>
+          <w:shd w:val="clear" w:color="auto" w:fill="EDF1FA"/>
+          <w:lang w:val="uk-UA"/>
+        </w:rPr>
+        <w:t xml:space="preserve">екрану </w:t>
+      </w:r>
+      <w:r>
+        <w:rPr>
+          <w:rFonts w:ascii="Courier New" w:hAnsi="Courier New" w:cs="Courier New"/>
+          <w:b/>
+          <w:bCs/>
           <w:i/>
           <w:sz w:val="20"/>
           <w:szCs w:val="20"/>
-          <w:lang w:val="uk-UA"/>
-        </w:rPr>
-      </w:pPr>
-      <w:proofErr w:type="spellStart"/>
-      <w:r>
-        <w:rPr>
-          <w:rFonts w:ascii="Courier New" w:hAnsi="Courier New" w:cs="Courier New"/>
-          <w:b/>
-          <w:color w:val="C00000"/>
-          <w:sz w:val="20"/>
-          <w:szCs w:val="20"/>
-          <w:shd w:val="clear" w:color="auto" w:fill="EDF1FA"/>
-        </w:rPr>
-        <w:t>Фонове</w:t>
-      </w:r>
-      <w:proofErr w:type="spellEnd"/>
-      <w:r>
-        <w:rPr>
-          <w:rFonts w:ascii="Courier New" w:hAnsi="Courier New" w:cs="Courier New"/>
-          <w:b/>
-          <w:color w:val="C00000"/>
-          <w:sz w:val="20"/>
-          <w:szCs w:val="20"/>
-          <w:shd w:val="clear" w:color="auto" w:fill="EDF1FA"/>
-        </w:rPr>
-        <w:t xml:space="preserve"> </w:t>
-      </w:r>
-      <w:proofErr w:type="spellStart"/>
-      <w:r>
-        <w:rPr>
-          <w:rFonts w:ascii="Courier New" w:hAnsi="Courier New" w:cs="Courier New"/>
-          <w:b/>
-          <w:color w:val="C00000"/>
-          <w:sz w:val="20"/>
-          <w:szCs w:val="20"/>
-          <w:shd w:val="clear" w:color="auto" w:fill="EDF1FA"/>
-        </w:rPr>
-        <w:t>зображення</w:t>
-      </w:r>
-      <w:proofErr w:type="spellEnd"/>
-      <w:r>
-        <w:rPr>
-          <w:rFonts w:ascii="Courier New" w:hAnsi="Courier New" w:cs="Courier New"/>
-          <w:b/>
-          <w:color w:val="C00000"/>
-          <w:sz w:val="20"/>
-          <w:szCs w:val="20"/>
-          <w:shd w:val="clear" w:color="auto" w:fill="EDF1FA"/>
-        </w:rPr>
-        <w:t xml:space="preserve"> экрану "</w:t>
-      </w:r>
-      <w:proofErr w:type="spellStart"/>
-      <w:proofErr w:type="gramStart"/>
-      <w:r>
-        <w:rPr>
-          <w:rFonts w:ascii="Courier New" w:hAnsi="Courier New" w:cs="Courier New"/>
-          <w:b/>
-          <w:color w:val="C00000"/>
-          <w:sz w:val="20"/>
-          <w:szCs w:val="20"/>
-          <w:shd w:val="clear" w:color="auto" w:fill="EDF1FA"/>
-        </w:rPr>
-        <w:t>Каса</w:t>
-      </w:r>
-      <w:proofErr w:type="spellEnd"/>
-      <w:r>
-        <w:rPr>
-          <w:rFonts w:ascii="Courier New" w:hAnsi="Courier New" w:cs="Courier New"/>
-          <w:b/>
-          <w:color w:val="C00000"/>
-          <w:sz w:val="20"/>
-          <w:szCs w:val="20"/>
-          <w:shd w:val="clear" w:color="auto" w:fill="EDF1FA"/>
-        </w:rPr>
-        <w:t xml:space="preserve"> не</w:t>
-      </w:r>
-      <w:proofErr w:type="gramEnd"/>
-      <w:r>
-        <w:rPr>
-          <w:rFonts w:ascii="Courier New" w:hAnsi="Courier New" w:cs="Courier New"/>
-          <w:b/>
-          <w:color w:val="C00000"/>
-          <w:sz w:val="20"/>
-          <w:szCs w:val="20"/>
-          <w:shd w:val="clear" w:color="auto" w:fill="EDF1FA"/>
-        </w:rPr>
-        <w:t xml:space="preserve"> </w:t>
-      </w:r>
-      <w:proofErr w:type="spellStart"/>
-      <w:r>
-        <w:rPr>
-          <w:rFonts w:ascii="Courier New" w:hAnsi="Courier New" w:cs="Courier New"/>
-          <w:b/>
-          <w:color w:val="C00000"/>
-          <w:sz w:val="20"/>
-          <w:szCs w:val="20"/>
-          <w:shd w:val="clear" w:color="auto" w:fill="EDF1FA"/>
-        </w:rPr>
-        <w:t>працює</w:t>
-      </w:r>
-      <w:proofErr w:type="spellEnd"/>
-      <w:r>
-        <w:rPr>
-          <w:rFonts w:ascii="Courier New" w:hAnsi="Courier New" w:cs="Courier New"/>
-          <w:b/>
-          <w:color w:val="C00000"/>
-          <w:sz w:val="20"/>
-          <w:szCs w:val="20"/>
-          <w:shd w:val="clear" w:color="auto" w:fill="EDF1FA"/>
-        </w:rPr>
-        <w:t>"</w:t>
-      </w:r>
-      <w:r>
-        <w:rPr>
-          <w:rFonts w:ascii="Courier New" w:hAnsi="Courier New" w:cs="Courier New"/>
-          <w:b/>
-          <w:color w:val="C00000"/>
-          <w:sz w:val="20"/>
-          <w:szCs w:val="20"/>
-          <w:shd w:val="clear" w:color="auto" w:fill="EDF1FA"/>
-        </w:rPr>
-        <w:t xml:space="preserve"> </w:t>
-      </w:r>
-      <w:r>
-        <w:rPr>
-          <w:rFonts w:ascii="Courier New" w:hAnsi="Courier New" w:cs="Courier New"/>
-          <w:sz w:val="20"/>
-          <w:szCs w:val="20"/>
-          <w:shd w:val="clear" w:color="auto" w:fill="EDF1FA"/>
-          <w:lang w:val="uk-UA"/>
-        </w:rPr>
-        <w:t xml:space="preserve">- встановлює фонове зображення для </w:t>
-      </w:r>
-      <w:r>
-        <w:rPr>
-          <w:rFonts w:ascii="Courier New" w:hAnsi="Courier New" w:cs="Courier New"/>
-          <w:sz w:val="20"/>
-          <w:szCs w:val="20"/>
-          <w:shd w:val="clear" w:color="auto" w:fill="EDF1FA"/>
-        </w:rPr>
-        <w:t xml:space="preserve"> </w:t>
-      </w:r>
-      <w:r>
-        <w:rPr>
-          <w:rFonts w:ascii="Courier New" w:hAnsi="Courier New" w:cs="Courier New"/>
-          <w:sz w:val="20"/>
-          <w:szCs w:val="20"/>
-          <w:shd w:val="clear" w:color="auto" w:fill="EDF1FA"/>
-          <w:lang w:val="uk-UA"/>
-        </w:rPr>
-        <w:t xml:space="preserve">екрану </w:t>
-      </w:r>
-      <w:r>
-        <w:rPr>
-          <w:rFonts w:ascii="Courier New" w:hAnsi="Courier New" w:cs="Courier New"/>
-          <w:b/>
+          <w:lang w:val="ru-UA" w:eastAsia="ru-UA"/>
+        </w:rPr>
+        <w:t>“</w:t>
+      </w:r>
+      <w:r>
+        <w:rPr>
+          <w:rFonts w:ascii="Courier New" w:hAnsi="Courier New" w:cs="Courier New"/>
+          <w:b/>
+          <w:bCs/>
           <w:i/>
           <w:sz w:val="20"/>
           <w:szCs w:val="20"/>
-          <w:lang w:val="uk-UA"/>
-        </w:rPr>
-        <w:t>“</w:t>
-      </w:r>
-      <w:r>
-        <w:rPr>
-          <w:rFonts w:ascii="Courier New" w:hAnsi="Courier New" w:cs="Courier New"/>
-          <w:b/>
+          <w:lang w:val="uk-UA" w:eastAsia="ru-UA"/>
+        </w:rPr>
+        <w:t>Д</w:t>
+      </w:r>
+      <w:r>
+        <w:rPr>
+          <w:rFonts w:ascii="Courier New" w:hAnsi="Courier New" w:cs="Courier New"/>
+          <w:b/>
+          <w:bCs/>
           <w:i/>
           <w:sz w:val="20"/>
           <w:szCs w:val="20"/>
-          <w:lang w:val="uk-UA"/>
-        </w:rPr>
-        <w:t>К</w:t>
-      </w:r>
-      <w:r>
-        <w:rPr>
-          <w:rFonts w:ascii="Courier New" w:hAnsi="Courier New" w:cs="Courier New"/>
-          <w:b/>
+          <w:lang w:val="uk-UA" w:eastAsia="ru-UA"/>
+        </w:rPr>
+        <w:t>якуємо за покупку</w:t>
+      </w:r>
+      <w:r>
+        <w:rPr>
+          <w:rFonts w:ascii="Courier New" w:hAnsi="Courier New" w:cs="Courier New"/>
+          <w:b/>
+          <w:bCs/>
           <w:i/>
           <w:sz w:val="20"/>
           <w:szCs w:val="20"/>
-          <w:lang w:val="uk-UA"/>
-        </w:rPr>
-        <w:t>аса не працює”</w:t>
-      </w:r>
-      <w:r>
-        <w:rPr>
-          <w:rFonts w:ascii="Courier New" w:hAnsi="Courier New" w:cs="Courier New"/>
+          <w:lang w:val="ru-UA" w:eastAsia="ru-UA"/>
+        </w:rPr>
+        <w:t>”</w:t>
+      </w:r>
+      <w:r>
+        <w:rPr>
+          <w:rFonts w:ascii="Courier New" w:hAnsi="Courier New" w:cs="Courier New"/>
+          <w:b/>
+          <w:bCs/>
           <w:i/>
           <w:sz w:val="20"/>
           <w:szCs w:val="20"/>
-          <w:lang w:val="uk-UA"/>
+          <w:lang w:val="uk-UA" w:eastAsia="ru-UA"/>
         </w:rPr>
         <w:t>.</w:t>
+      </w:r>
+      <w:r>
+        <w:rPr>
+          <w:rFonts w:ascii="Courier New" w:hAnsi="Courier New" w:cs="Courier New"/>
+          <w:b/>
+          <w:sz w:val="20"/>
+          <w:szCs w:val="20"/>
+          <w:shd w:val="clear" w:color="auto" w:fill="EDF1FA"/>
+          <w:lang w:val="uk-UA"/>
+        </w:rPr>
+        <w:t xml:space="preserve">  </w:t>
       </w:r>
     </w:p>
     <w:p>
@@ -9109,15 +8858,12 @@
         <w:ind w:left="714" w:hanging="357"/>
         <w:jc w:val="both"/>
         <w:rPr>
-          <w:rFonts w:ascii="Courier New" w:eastAsia="Times New Roman" w:hAnsi="Courier New" w:cs="Courier New"/>
-          <w:b/>
-          <w:iCs/>
-          <w:sz w:val="20"/>
-          <w:szCs w:val="20"/>
-          <w:lang w:val="ru-UA" w:eastAsia="ru-RU"/>
-        </w:rPr>
-      </w:pPr>
-      <w:proofErr w:type="spellStart"/>
+          <w:rFonts w:ascii="Courier New" w:hAnsi="Courier New" w:cs="Courier New"/>
+          <w:sz w:val="20"/>
+          <w:szCs w:val="20"/>
+          <w:lang w:val="uk-UA"/>
+        </w:rPr>
+      </w:pPr>
       <w:r>
         <w:rPr>
           <w:rFonts w:ascii="Courier New" w:hAnsi="Courier New" w:cs="Courier New"/>
@@ -9125,202 +8871,34 @@
           <w:color w:val="C00000"/>
           <w:sz w:val="20"/>
           <w:szCs w:val="20"/>
-          <w:shd w:val="clear" w:color="auto" w:fill="EDF1FA"/>
-        </w:rPr>
-        <w:t>Фонове</w:t>
-      </w:r>
-      <w:proofErr w:type="spellEnd"/>
-      <w:r>
-        <w:rPr>
-          <w:rFonts w:ascii="Courier New" w:hAnsi="Courier New" w:cs="Courier New"/>
-          <w:b/>
-          <w:color w:val="C00000"/>
-          <w:sz w:val="20"/>
-          <w:szCs w:val="20"/>
-          <w:shd w:val="clear" w:color="auto" w:fill="EDF1FA"/>
-        </w:rPr>
-        <w:t xml:space="preserve"> </w:t>
-      </w:r>
-      <w:proofErr w:type="spellStart"/>
-      <w:r>
-        <w:rPr>
-          <w:rFonts w:ascii="Courier New" w:hAnsi="Courier New" w:cs="Courier New"/>
-          <w:b/>
-          <w:color w:val="C00000"/>
-          <w:sz w:val="20"/>
-          <w:szCs w:val="20"/>
-          <w:shd w:val="clear" w:color="auto" w:fill="EDF1FA"/>
-        </w:rPr>
-        <w:t>зображення</w:t>
-      </w:r>
-      <w:proofErr w:type="spellEnd"/>
-      <w:r>
-        <w:rPr>
-          <w:rFonts w:ascii="Courier New" w:hAnsi="Courier New" w:cs="Courier New"/>
-          <w:b/>
-          <w:color w:val="C00000"/>
-          <w:sz w:val="20"/>
-          <w:szCs w:val="20"/>
-          <w:shd w:val="clear" w:color="auto" w:fill="EDF1FA"/>
-        </w:rPr>
-        <w:t xml:space="preserve"> экрану "</w:t>
-      </w:r>
-      <w:proofErr w:type="spellStart"/>
-      <w:r>
-        <w:rPr>
-          <w:rFonts w:ascii="Courier New" w:hAnsi="Courier New" w:cs="Courier New"/>
-          <w:b/>
-          <w:color w:val="C00000"/>
-          <w:sz w:val="20"/>
-          <w:szCs w:val="20"/>
-          <w:shd w:val="clear" w:color="auto" w:fill="EDF1FA"/>
-        </w:rPr>
-        <w:t>Дякуємо</w:t>
-      </w:r>
-      <w:proofErr w:type="spellEnd"/>
-      <w:r>
-        <w:rPr>
-          <w:rFonts w:ascii="Courier New" w:hAnsi="Courier New" w:cs="Courier New"/>
-          <w:b/>
-          <w:color w:val="C00000"/>
-          <w:sz w:val="20"/>
-          <w:szCs w:val="20"/>
-          <w:shd w:val="clear" w:color="auto" w:fill="EDF1FA"/>
-        </w:rPr>
-        <w:t xml:space="preserve"> за покупку"</w:t>
-      </w:r>
-      <w:r>
-        <w:rPr>
-          <w:rFonts w:ascii="Courier New" w:hAnsi="Courier New" w:cs="Courier New"/>
-          <w:b/>
-          <w:color w:val="C00000"/>
-          <w:sz w:val="20"/>
-          <w:szCs w:val="20"/>
-          <w:shd w:val="clear" w:color="auto" w:fill="EDF1FA"/>
-        </w:rPr>
-        <w:t xml:space="preserve"> </w:t>
-      </w:r>
-      <w:r>
-        <w:rPr>
-          <w:rFonts w:ascii="Courier New" w:hAnsi="Courier New" w:cs="Courier New"/>
-          <w:sz w:val="20"/>
-          <w:szCs w:val="20"/>
-          <w:shd w:val="clear" w:color="auto" w:fill="EDF1FA"/>
-          <w:lang w:val="uk-UA"/>
-        </w:rPr>
-        <w:t>-</w:t>
-      </w:r>
-      <w:r>
-        <w:rPr>
-          <w:rFonts w:ascii="Courier New" w:hAnsi="Courier New" w:cs="Courier New"/>
-          <w:sz w:val="20"/>
-          <w:szCs w:val="20"/>
-          <w:shd w:val="clear" w:color="auto" w:fill="EDF1FA"/>
-          <w:lang w:val="uk-UA"/>
-        </w:rPr>
-        <w:t xml:space="preserve"> встановлює фонове зображення для </w:t>
-      </w:r>
-      <w:r>
-        <w:rPr>
-          <w:rFonts w:ascii="Courier New" w:hAnsi="Courier New" w:cs="Courier New"/>
-          <w:sz w:val="20"/>
-          <w:szCs w:val="20"/>
-          <w:shd w:val="clear" w:color="auto" w:fill="EDF1FA"/>
-        </w:rPr>
-        <w:t xml:space="preserve"> </w:t>
-      </w:r>
-      <w:r>
-        <w:rPr>
-          <w:rFonts w:ascii="Courier New" w:hAnsi="Courier New" w:cs="Courier New"/>
-          <w:sz w:val="20"/>
-          <w:szCs w:val="20"/>
-          <w:shd w:val="clear" w:color="auto" w:fill="EDF1FA"/>
-          <w:lang w:val="uk-UA"/>
-        </w:rPr>
-        <w:t xml:space="preserve">екрану </w:t>
-      </w:r>
-      <w:r>
-        <w:rPr>
-          <w:rFonts w:ascii="Courier New" w:hAnsi="Courier New" w:cs="Courier New"/>
-          <w:b/>
-          <w:bCs/>
-          <w:i/>
-          <w:sz w:val="20"/>
-          <w:szCs w:val="20"/>
-          <w:lang w:val="ru-UA" w:eastAsia="ru-UA"/>
-        </w:rPr>
-        <w:t>“</w:t>
-      </w:r>
-      <w:r>
-        <w:rPr>
-          <w:rFonts w:ascii="Courier New" w:hAnsi="Courier New" w:cs="Courier New"/>
-          <w:b/>
-          <w:bCs/>
-          <w:i/>
-          <w:sz w:val="20"/>
-          <w:szCs w:val="20"/>
-          <w:lang w:val="uk-UA" w:eastAsia="ru-UA"/>
-        </w:rPr>
-        <w:t>Д</w:t>
-      </w:r>
-      <w:r>
-        <w:rPr>
-          <w:rFonts w:ascii="Courier New" w:hAnsi="Courier New" w:cs="Courier New"/>
-          <w:b/>
-          <w:bCs/>
-          <w:i/>
-          <w:sz w:val="20"/>
-          <w:szCs w:val="20"/>
-          <w:lang w:val="uk-UA" w:eastAsia="ru-UA"/>
-        </w:rPr>
-        <w:t>якуємо за покупку</w:t>
-      </w:r>
-      <w:r>
-        <w:rPr>
-          <w:rFonts w:ascii="Courier New" w:hAnsi="Courier New" w:cs="Courier New"/>
-          <w:b/>
-          <w:bCs/>
-          <w:i/>
-          <w:sz w:val="20"/>
-          <w:szCs w:val="20"/>
-          <w:lang w:val="ru-UA" w:eastAsia="ru-UA"/>
-        </w:rPr>
-        <w:t>”</w:t>
-      </w:r>
-      <w:r>
-        <w:rPr>
-          <w:rFonts w:ascii="Courier New" w:hAnsi="Courier New" w:cs="Courier New"/>
-          <w:b/>
-          <w:bCs/>
-          <w:i/>
-          <w:sz w:val="20"/>
-          <w:szCs w:val="20"/>
-          <w:lang w:val="uk-UA" w:eastAsia="ru-UA"/>
+          <w:lang w:val="uk-UA"/>
+        </w:rPr>
+        <w:t>Застосувати налаштування</w:t>
+      </w:r>
+      <w:r>
+        <w:rPr>
+          <w:rFonts w:ascii="Courier New" w:hAnsi="Courier New" w:cs="Courier New"/>
+          <w:sz w:val="20"/>
+          <w:szCs w:val="20"/>
+          <w:lang w:val="uk-UA"/>
+        </w:rPr>
+        <w:t xml:space="preserve"> – зберегти налаштування</w:t>
+      </w:r>
+      <w:r>
+        <w:rPr>
+          <w:rFonts w:ascii="Courier New" w:hAnsi="Courier New" w:cs="Courier New"/>
+          <w:sz w:val="20"/>
+          <w:szCs w:val="20"/>
+          <w:lang w:val="uk-UA"/>
         </w:rPr>
         <w:t>.</w:t>
       </w:r>
-      <w:r>
-        <w:rPr>
-          <w:rFonts w:ascii="Courier New" w:hAnsi="Courier New" w:cs="Courier New"/>
-          <w:b/>
-          <w:sz w:val="20"/>
-          <w:szCs w:val="20"/>
-          <w:shd w:val="clear" w:color="auto" w:fill="EDF1FA"/>
-          <w:lang w:val="uk-UA"/>
-        </w:rPr>
-        <w:t xml:space="preserve">  </w:t>
-      </w:r>
-    </w:p>
-    <w:p>
-      <w:pPr>
-        <w:pStyle w:val="a8"/>
-        <w:numPr>
-          <w:ilvl w:val="0"/>
-          <w:numId w:val="17"/>
-        </w:numPr>
+    </w:p>
+    <w:p>
+      <w:pPr>
         <w:shd w:val="clear" w:color="auto" w:fill="FFFFFF"/>
         <w:tabs>
-          <w:tab w:val="left" w:pos="916"/>
+          <w:tab w:val="left" w:pos="993"/>
           <w:tab w:val="left" w:pos="1832"/>
           <w:tab w:val="left" w:pos="2748"/>
           <w:tab w:val="left" w:pos="3664"/>
@@ -9337,45 +8915,74 @@
           <w:tab w:val="left" w:pos="13740"/>
           <w:tab w:val="left" w:pos="14656"/>
         </w:tabs>
-        <w:spacing w:after="0" w:line="360" w:lineRule="auto"/>
-        <w:ind w:left="714" w:hanging="357"/>
-        <w:jc w:val="both"/>
-        <w:rPr>
-          <w:rFonts w:ascii="Courier New" w:hAnsi="Courier New" w:cs="Courier New"/>
-          <w:sz w:val="20"/>
-          <w:szCs w:val="20"/>
-          <w:lang w:val="uk-UA"/>
-        </w:rPr>
-      </w:pPr>
-      <w:r>
-        <w:rPr>
-          <w:rFonts w:ascii="Courier New" w:hAnsi="Courier New" w:cs="Courier New"/>
-          <w:b/>
-          <w:color w:val="C00000"/>
-          <w:sz w:val="20"/>
-          <w:szCs w:val="20"/>
-          <w:lang w:val="uk-UA"/>
-        </w:rPr>
-        <w:t>Застосувати налаштування</w:t>
-      </w:r>
-      <w:r>
-        <w:rPr>
-          <w:rFonts w:ascii="Courier New" w:hAnsi="Courier New" w:cs="Courier New"/>
-          <w:sz w:val="20"/>
-          <w:szCs w:val="20"/>
-          <w:lang w:val="uk-UA"/>
-        </w:rPr>
-        <w:t xml:space="preserve"> – зберегти налаштування</w:t>
-      </w:r>
-      <w:r>
-        <w:rPr>
-          <w:rFonts w:ascii="Courier New" w:hAnsi="Courier New" w:cs="Courier New"/>
-          <w:sz w:val="20"/>
-          <w:szCs w:val="20"/>
-          <w:lang w:val="uk-UA"/>
-        </w:rPr>
-        <w:t>.</w:t>
-      </w:r>
+        <w:spacing w:after="0" w:line="240" w:lineRule="auto"/>
+        <w:rPr>
+          <w:rFonts w:ascii="Courier New" w:hAnsi="Courier New" w:cs="Courier New"/>
+          <w:sz w:val="20"/>
+          <w:szCs w:val="20"/>
+          <w:lang w:val="en-US"/>
+        </w:rPr>
+      </w:pPr>
+    </w:p>
+    <w:p>
+      <w:pPr>
+        <w:shd w:val="clear" w:color="auto" w:fill="FFFFFF"/>
+        <w:tabs>
+          <w:tab w:val="left" w:pos="993"/>
+          <w:tab w:val="left" w:pos="1832"/>
+          <w:tab w:val="left" w:pos="2748"/>
+          <w:tab w:val="left" w:pos="3664"/>
+          <w:tab w:val="left" w:pos="4580"/>
+          <w:tab w:val="left" w:pos="5496"/>
+          <w:tab w:val="left" w:pos="6412"/>
+          <w:tab w:val="left" w:pos="7328"/>
+          <w:tab w:val="left" w:pos="8244"/>
+          <w:tab w:val="left" w:pos="9160"/>
+          <w:tab w:val="left" w:pos="10076"/>
+          <w:tab w:val="left" w:pos="10992"/>
+          <w:tab w:val="left" w:pos="11908"/>
+          <w:tab w:val="left" w:pos="12824"/>
+          <w:tab w:val="left" w:pos="13740"/>
+          <w:tab w:val="left" w:pos="14656"/>
+        </w:tabs>
+        <w:spacing w:after="0" w:line="240" w:lineRule="auto"/>
+        <w:rPr>
+          <w:rFonts w:ascii="Courier New" w:hAnsi="Courier New" w:cs="Courier New"/>
+          <w:sz w:val="20"/>
+          <w:szCs w:val="20"/>
+          <w:lang w:val="en-US"/>
+        </w:rPr>
+      </w:pPr>
+    </w:p>
+    <w:p>
+      <w:pPr>
+        <w:shd w:val="clear" w:color="auto" w:fill="FFFFFF"/>
+        <w:tabs>
+          <w:tab w:val="left" w:pos="993"/>
+          <w:tab w:val="left" w:pos="1832"/>
+          <w:tab w:val="left" w:pos="2748"/>
+          <w:tab w:val="left" w:pos="3664"/>
+          <w:tab w:val="left" w:pos="4580"/>
+          <w:tab w:val="left" w:pos="5496"/>
+          <w:tab w:val="left" w:pos="6412"/>
+          <w:tab w:val="left" w:pos="7328"/>
+          <w:tab w:val="left" w:pos="8244"/>
+          <w:tab w:val="left" w:pos="9160"/>
+          <w:tab w:val="left" w:pos="10076"/>
+          <w:tab w:val="left" w:pos="10992"/>
+          <w:tab w:val="left" w:pos="11908"/>
+          <w:tab w:val="left" w:pos="12824"/>
+          <w:tab w:val="left" w:pos="13740"/>
+          <w:tab w:val="left" w:pos="14656"/>
+        </w:tabs>
+        <w:spacing w:after="0" w:line="240" w:lineRule="auto"/>
+        <w:rPr>
+          <w:rFonts w:ascii="Courier New" w:hAnsi="Courier New" w:cs="Courier New"/>
+          <w:sz w:val="20"/>
+          <w:szCs w:val="20"/>
+          <w:lang w:val="en-US"/>
+        </w:rPr>
+      </w:pPr>
     </w:p>
     <w:p>
       <w:pPr>
@@ -10080,6 +9687,7 @@
           <w:szCs w:val="32"/>
           <w:lang w:val="uk-UA"/>
         </w:rPr>
+        <w:lastRenderedPageBreak/>
         <w:t>Оновлення</w:t>
       </w:r>
     </w:p>
@@ -10243,7 +9851,7 @@
           <w:tab w:val="left" w:pos="13740"/>
           <w:tab w:val="left" w:pos="14656"/>
         </w:tabs>
-        <w:spacing w:after="0" w:line="240" w:lineRule="auto"/>
+        <w:spacing w:after="0" w:line="360" w:lineRule="auto"/>
         <w:jc w:val="both"/>
         <w:rPr>
           <w:rFonts w:ascii="Courier New" w:hAnsi="Courier New" w:cs="Courier New"/>
@@ -10338,7 +9946,7 @@
           <w:tab w:val="left" w:pos="13740"/>
           <w:tab w:val="left" w:pos="14656"/>
         </w:tabs>
-        <w:spacing w:after="0" w:line="240" w:lineRule="auto"/>
+        <w:spacing w:after="0" w:line="360" w:lineRule="auto"/>
         <w:jc w:val="both"/>
         <w:rPr>
           <w:rFonts w:ascii="Courier New" w:hAnsi="Courier New" w:cs="Courier New"/>
@@ -10488,18 +10096,7 @@
           <w:szCs w:val="20"/>
           <w:lang w:val="uk-UA"/>
         </w:rPr>
-        <w:t>новлення та перезавантажен</w:t>
-      </w:r>
-      <w:bookmarkStart w:id="0" w:name="_GoBack"/>
-      <w:bookmarkEnd w:id="0"/>
-      <w:r>
-        <w:rPr>
-          <w:rFonts w:ascii="Courier New" w:hAnsi="Courier New" w:cs="Courier New"/>
-          <w:sz w:val="20"/>
-          <w:szCs w:val="20"/>
-          <w:lang w:val="uk-UA"/>
-        </w:rPr>
-        <w:t>ня.</w:t>
+        <w:t>новлення та перезавантаження.</w:t>
       </w:r>
     </w:p>
     <w:sectPr>
@@ -15001,6 +14598,7 @@
     <w:rsid w:val="003455C3"/>
     <w:rsid w:val="003B146E"/>
     <w:rsid w:val="00587259"/>
+    <w:rsid w:val="007A3937"/>
     <w:rsid w:val="009239FA"/>
     <w:rsid w:val="00A043D6"/>
     <w:rsid w:val="00BD46D5"/>

</xml_diff>